<commit_message>
Read-only Variable code and interview Question
</commit_message>
<xml_diff>
--- a/Interview/CSharp Interview.docx
+++ b/Interview/CSharp Interview.docx
@@ -354,6 +354,7 @@
       </w:pPr>
       <w:r>
         <w:rPr>
+          <w:noProof/>
           <w:sz w:val="18"/>
           <w:szCs w:val="18"/>
         </w:rPr>
@@ -490,6 +491,7 @@
       </w:pPr>
       <w:r>
         <w:rPr>
+          <w:noProof/>
           <w:sz w:val="18"/>
           <w:szCs w:val="18"/>
         </w:rPr>
@@ -547,16 +549,28 @@
     <w:p>
       <w:pPr>
         <w:pStyle w:val="Heading2"/>
-      </w:pPr>
-      <w:r>
+        <w:rPr>
+          <w:szCs w:val="18"/>
+        </w:rPr>
+      </w:pPr>
+      <w:r>
+        <w:rPr>
+          <w:szCs w:val="18"/>
+        </w:rPr>
         <w:t xml:space="preserve">What </w:t>
       </w:r>
       <w:proofErr w:type="gramStart"/>
       <w:r>
+        <w:rPr>
+          <w:szCs w:val="18"/>
+        </w:rPr>
         <w:t>is</w:t>
       </w:r>
       <w:proofErr w:type="gramEnd"/>
       <w:r>
+        <w:rPr>
+          <w:szCs w:val="18"/>
+        </w:rPr>
         <w:t xml:space="preserve"> Data Types </w:t>
       </w:r>
     </w:p>
@@ -629,6 +643,7 @@
       </w:pPr>
       <w:r>
         <w:rPr>
+          <w:noProof/>
           <w:sz w:val="18"/>
           <w:szCs w:val="18"/>
         </w:rPr>
@@ -672,8 +687,14 @@
     <w:p>
       <w:pPr>
         <w:pStyle w:val="Heading2"/>
-      </w:pPr>
-      <w:r>
+        <w:rPr>
+          <w:szCs w:val="18"/>
+        </w:rPr>
+      </w:pPr>
+      <w:r>
+        <w:rPr>
+          <w:szCs w:val="18"/>
+        </w:rPr>
         <w:t xml:space="preserve">How many kinds of Data Type </w:t>
       </w:r>
     </w:p>
@@ -764,8 +785,14 @@
     <w:p>
       <w:pPr>
         <w:pStyle w:val="Heading2"/>
-      </w:pPr>
-      <w:r>
+        <w:rPr>
+          <w:szCs w:val="18"/>
+        </w:rPr>
+      </w:pPr>
+      <w:r>
+        <w:rPr>
+          <w:szCs w:val="18"/>
+        </w:rPr>
         <w:t>Hierarchy of Data Type</w:t>
       </w:r>
     </w:p>
@@ -1042,11 +1069,13 @@
         <w:pStyle w:val="Heading2"/>
         <w:rPr>
           <w:noProof/>
+          <w:szCs w:val="18"/>
         </w:rPr>
       </w:pPr>
       <w:r>
         <w:rPr>
           <w:noProof/>
+          <w:szCs w:val="18"/>
         </w:rPr>
         <w:t xml:space="preserve">What is Value Type Data Type </w:t>
       </w:r>
@@ -1326,11 +1355,13 @@
         <w:pStyle w:val="Heading2"/>
         <w:rPr>
           <w:noProof/>
+          <w:szCs w:val="18"/>
         </w:rPr>
       </w:pPr>
       <w:r>
         <w:rPr>
           <w:noProof/>
+          <w:szCs w:val="18"/>
         </w:rPr>
         <w:t xml:space="preserve">What is Reference Type Data Type </w:t>
       </w:r>
@@ -1465,6 +1496,7 @@
       </w:pPr>
       <w:r>
         <w:rPr>
+          <w:noProof/>
           <w:sz w:val="18"/>
           <w:szCs w:val="18"/>
         </w:rPr>
@@ -1523,17 +1555,32 @@
     <w:p>
       <w:pPr>
         <w:pStyle w:val="Heading2"/>
-      </w:pPr>
-      <w:r>
+        <w:rPr>
+          <w:szCs w:val="18"/>
+        </w:rPr>
+      </w:pPr>
+      <w:r>
+        <w:rPr>
+          <w:szCs w:val="18"/>
+        </w:rPr>
         <w:t xml:space="preserve">What </w:t>
       </w:r>
       <w:r>
+        <w:rPr>
+          <w:szCs w:val="18"/>
+        </w:rPr>
         <w:t>is</w:t>
       </w:r>
       <w:r>
+        <w:rPr>
+          <w:szCs w:val="18"/>
+        </w:rPr>
         <w:t xml:space="preserve"> </w:t>
       </w:r>
       <w:r>
+        <w:rPr>
+          <w:szCs w:val="18"/>
+        </w:rPr>
         <w:t>variable?</w:t>
       </w:r>
     </w:p>
@@ -1626,6 +1673,7 @@
       </w:r>
       <w:r>
         <w:rPr>
+          <w:noProof/>
           <w:sz w:val="18"/>
           <w:szCs w:val="18"/>
         </w:rPr>
@@ -1677,8 +1725,14 @@
     <w:p>
       <w:pPr>
         <w:pStyle w:val="Heading2"/>
-      </w:pPr>
-      <w:r>
+        <w:rPr>
+          <w:szCs w:val="18"/>
+        </w:rPr>
+      </w:pPr>
+      <w:r>
+        <w:rPr>
+          <w:szCs w:val="18"/>
+        </w:rPr>
         <w:t xml:space="preserve">How Many Kinds of Variable </w:t>
       </w:r>
     </w:p>
@@ -1808,6 +1862,7 @@
       </w:r>
       <w:r>
         <w:rPr>
+          <w:noProof/>
           <w:sz w:val="18"/>
           <w:szCs w:val="18"/>
         </w:rPr>
@@ -1851,8 +1906,14 @@
     <w:p>
       <w:pPr>
         <w:pStyle w:val="Heading2"/>
-      </w:pPr>
-      <w:r>
+        <w:rPr>
+          <w:szCs w:val="18"/>
+        </w:rPr>
+      </w:pPr>
+      <w:r>
+        <w:rPr>
+          <w:szCs w:val="18"/>
+        </w:rPr>
         <w:t xml:space="preserve">What is Local Variable </w:t>
       </w:r>
     </w:p>
@@ -1954,6 +2015,7 @@
       </w:pPr>
       <w:r>
         <w:rPr>
+          <w:noProof/>
           <w:sz w:val="18"/>
           <w:szCs w:val="18"/>
         </w:rPr>
@@ -1997,11 +2059,20 @@
     <w:p>
       <w:pPr>
         <w:pStyle w:val="Heading2"/>
-      </w:pPr>
-      <w:r>
+        <w:rPr>
+          <w:szCs w:val="18"/>
+        </w:rPr>
+      </w:pPr>
+      <w:r>
+        <w:rPr>
+          <w:szCs w:val="18"/>
+        </w:rPr>
         <w:t xml:space="preserve">What is Instance Variable </w:t>
       </w:r>
       <w:r>
+        <w:rPr>
+          <w:szCs w:val="18"/>
+        </w:rPr>
         <w:t>or Non – Static Variables</w:t>
       </w:r>
     </w:p>
@@ -2065,14 +2136,7 @@
           <w:sz w:val="18"/>
           <w:szCs w:val="18"/>
         </w:rPr>
-        <w:t>T</w:t>
-      </w:r>
-      <w:r>
-        <w:rPr>
-          <w:sz w:val="18"/>
-          <w:szCs w:val="18"/>
-        </w:rPr>
-        <w:t xml:space="preserve">hese variables are </w:t>
+        <w:t xml:space="preserve">These variables are </w:t>
       </w:r>
       <w:r>
         <w:rPr>
@@ -2263,6 +2327,7 @@
       </w:pPr>
       <w:r>
         <w:rPr>
+          <w:noProof/>
           <w:sz w:val="18"/>
           <w:szCs w:val="18"/>
         </w:rPr>
@@ -2307,11 +2372,20 @@
     <w:p>
       <w:pPr>
         <w:pStyle w:val="Heading2"/>
-      </w:pPr>
-      <w:r>
+        <w:rPr>
+          <w:szCs w:val="18"/>
+        </w:rPr>
+      </w:pPr>
+      <w:r>
+        <w:rPr>
+          <w:szCs w:val="18"/>
+        </w:rPr>
         <w:t xml:space="preserve">What is Static Variable </w:t>
       </w:r>
       <w:r>
+        <w:rPr>
+          <w:szCs w:val="18"/>
+        </w:rPr>
         <w:t xml:space="preserve">or class Variable </w:t>
       </w:r>
     </w:p>
@@ -2479,6 +2553,7 @@
       </w:pPr>
       <w:r>
         <w:rPr>
+          <w:noProof/>
           <w:sz w:val="18"/>
           <w:szCs w:val="18"/>
         </w:rPr>
@@ -2522,8 +2597,14 @@
     <w:p>
       <w:pPr>
         <w:pStyle w:val="Heading2"/>
-      </w:pPr>
-      <w:r>
+        <w:rPr>
+          <w:szCs w:val="18"/>
+        </w:rPr>
+      </w:pPr>
+      <w:r>
+        <w:rPr>
+          <w:szCs w:val="18"/>
+        </w:rPr>
         <w:t xml:space="preserve">What is constants Variable </w:t>
       </w:r>
     </w:p>
@@ -2580,28 +2661,7 @@
           <w:sz w:val="18"/>
           <w:szCs w:val="18"/>
         </w:rPr>
-        <w:t xml:space="preserve">The value of constant variable must </w:t>
-      </w:r>
-      <w:r>
-        <w:rPr>
-          <w:sz w:val="18"/>
-          <w:szCs w:val="18"/>
-        </w:rPr>
-        <w:t>be initialized</w:t>
-      </w:r>
-      <w:r>
-        <w:rPr>
-          <w:sz w:val="18"/>
-          <w:szCs w:val="18"/>
-        </w:rPr>
-        <w:t>/given</w:t>
-      </w:r>
-      <w:r>
-        <w:rPr>
-          <w:sz w:val="18"/>
-          <w:szCs w:val="18"/>
-        </w:rPr>
-        <w:t xml:space="preserve"> at the time of the declaration </w:t>
+        <w:t xml:space="preserve">The value of constant variable must be initialized/given at the time of the declaration </w:t>
       </w:r>
     </w:p>
     <w:p>
@@ -2621,58 +2681,21 @@
           <w:sz w:val="18"/>
           <w:szCs w:val="18"/>
         </w:rPr>
-        <w:t xml:space="preserve">constant variable </w:t>
-      </w:r>
-      <w:r>
-        <w:rPr>
-          <w:sz w:val="18"/>
-          <w:szCs w:val="18"/>
-        </w:rPr>
-        <w:t>Value</w:t>
-      </w:r>
-      <w:r>
-        <w:rPr>
-          <w:sz w:val="18"/>
-          <w:szCs w:val="18"/>
-        </w:rPr>
-        <w:t xml:space="preserve"> cannot be </w:t>
-      </w:r>
-      <w:proofErr w:type="gramStart"/>
-      <w:r>
-        <w:rPr>
-          <w:sz w:val="18"/>
-          <w:szCs w:val="18"/>
-        </w:rPr>
-        <w:t xml:space="preserve">altered </w:t>
-      </w:r>
-      <w:r>
-        <w:rPr>
-          <w:sz w:val="18"/>
-          <w:szCs w:val="18"/>
-        </w:rPr>
-        <w:t xml:space="preserve"> or</w:t>
-      </w:r>
-      <w:proofErr w:type="gramEnd"/>
-      <w:r>
-        <w:rPr>
-          <w:sz w:val="18"/>
-          <w:szCs w:val="18"/>
-        </w:rPr>
-        <w:t xml:space="preserve"> changed later in program </w:t>
-      </w:r>
-      <w:r>
-        <w:rPr>
-          <w:sz w:val="18"/>
-          <w:szCs w:val="18"/>
-        </w:rPr>
-        <w:t>once it declared</w:t>
-      </w:r>
-      <w:r>
-        <w:rPr>
-          <w:sz w:val="18"/>
-          <w:szCs w:val="18"/>
-        </w:rPr>
-        <w:t xml:space="preserve"> and assigned the value </w:t>
+        <w:t xml:space="preserve">constant variable Value cannot be </w:t>
+      </w:r>
+      <w:r>
+        <w:rPr>
+          <w:sz w:val="18"/>
+          <w:szCs w:val="18"/>
+        </w:rPr>
+        <w:t>altered or</w:t>
+      </w:r>
+      <w:r>
+        <w:rPr>
+          <w:sz w:val="18"/>
+          <w:szCs w:val="18"/>
+        </w:rPr>
+        <w:t xml:space="preserve"> changed later in program once it declared and assigned the value </w:t>
       </w:r>
     </w:p>
     <w:p>
@@ -2726,22 +2749,61 @@
     <w:p>
       <w:pPr>
         <w:pStyle w:val="ListParagraph"/>
-        <w:rPr>
-          <w:sz w:val="18"/>
-          <w:szCs w:val="18"/>
-        </w:rPr>
-      </w:pPr>
-      <w:r>
-        <w:rPr>
-          <w:noProof/>
+        <w:numPr>
+          <w:ilvl w:val="0"/>
+          <w:numId w:val="17"/>
+        </w:numPr>
+        <w:rPr>
+          <w:b/>
+          <w:bCs/>
+          <w:sz w:val="18"/>
+          <w:szCs w:val="18"/>
+        </w:rPr>
+      </w:pPr>
+      <w:r>
+        <w:rPr>
+          <w:sz w:val="18"/>
+          <w:szCs w:val="18"/>
+        </w:rPr>
+        <w:t>constant variable</w:t>
+      </w:r>
+      <w:r>
+        <w:rPr>
+          <w:sz w:val="18"/>
+          <w:szCs w:val="18"/>
+        </w:rPr>
+        <w:t xml:space="preserve"> can be accessed using class name like – </w:t>
+      </w:r>
+      <w:proofErr w:type="spellStart"/>
+      <w:r>
+        <w:rPr>
+          <w:b/>
+          <w:bCs/>
+          <w:sz w:val="18"/>
+          <w:szCs w:val="18"/>
+        </w:rPr>
+        <w:t>ClassName.ConstantVariable</w:t>
+      </w:r>
+      <w:proofErr w:type="spellEnd"/>
+    </w:p>
+    <w:p>
+      <w:pPr>
+        <w:pStyle w:val="ListParagraph"/>
+        <w:rPr>
+          <w:sz w:val="18"/>
+          <w:szCs w:val="18"/>
+        </w:rPr>
+      </w:pPr>
+      <w:r>
+        <w:rPr>
           <w:sz w:val="18"/>
           <w:szCs w:val="18"/>
         </w:rPr>
         <w:drawing>
-          <wp:inline distT="0" distB="0" distL="0" distR="0" wp14:anchorId="5E612528" wp14:editId="2A6263B8">
-            <wp:extent cx="4035425" cy="1925839"/>
-            <wp:effectExtent l="0" t="0" r="3175" b="0"/>
-            <wp:docPr id="49" name="Picture 49"/>
+          <wp:inline distT="0" distB="0" distL="0" distR="0" wp14:anchorId="0B58908A" wp14:editId="22387AC5">
+            <wp:extent cx="4204335" cy="1414142"/>
+            <wp:effectExtent l="0" t="0" r="5715" b="0"/>
+            <wp:docPr id="2" name="Picture 2"/>
             <wp:cNvGraphicFramePr>
               <a:graphicFrameLocks xmlns:a="http://schemas.openxmlformats.org/drawingml/2006/main" noChangeAspect="1"/>
             </wp:cNvGraphicFramePr>
@@ -2749,36 +2811,23 @@
               <a:graphicData uri="http://schemas.openxmlformats.org/drawingml/2006/picture">
                 <pic:pic xmlns:pic="http://schemas.openxmlformats.org/drawingml/2006/picture">
                   <pic:nvPicPr>
-                    <pic:cNvPr id="0" name="Picture 22"/>
-                    <pic:cNvPicPr>
-                      <a:picLocks noChangeAspect="1" noChangeArrowheads="1"/>
-                    </pic:cNvPicPr>
+                    <pic:cNvPr id="1" name=""/>
+                    <pic:cNvPicPr/>
                   </pic:nvPicPr>
                   <pic:blipFill>
-                    <a:blip r:embed="rId24" cstate="print">
-                      <a:extLst>
-                        <a:ext uri="{28A0092B-C50C-407E-A947-70E740481C1C}">
-                          <a14:useLocalDpi xmlns:a14="http://schemas.microsoft.com/office/drawing/2010/main" val="0"/>
-                        </a:ext>
-                      </a:extLst>
-                    </a:blip>
-                    <a:srcRect/>
+                    <a:blip r:embed="rId24"/>
                     <a:stretch>
                       <a:fillRect/>
                     </a:stretch>
                   </pic:blipFill>
-                  <pic:spPr bwMode="auto">
+                  <pic:spPr>
                     <a:xfrm>
                       <a:off x="0" y="0"/>
-                      <a:ext cx="4058269" cy="1936741"/>
+                      <a:ext cx="4250075" cy="1429527"/>
                     </a:xfrm>
                     <a:prstGeom prst="rect">
                       <a:avLst/>
                     </a:prstGeom>
-                    <a:noFill/>
-                    <a:ln>
-                      <a:noFill/>
-                    </a:ln>
                   </pic:spPr>
                 </pic:pic>
               </a:graphicData>
@@ -2790,8 +2839,18 @@
     <w:p>
       <w:pPr>
         <w:pStyle w:val="Heading2"/>
-      </w:pPr>
-      <w:r>
+        <w:rPr>
+          <w:b/>
+          <w:bCs/>
+          <w:szCs w:val="18"/>
+        </w:rPr>
+      </w:pPr>
+      <w:r>
+        <w:rPr>
+          <w:b/>
+          <w:bCs/>
+          <w:szCs w:val="18"/>
+        </w:rPr>
         <w:t xml:space="preserve">What is Read-Only Variable </w:t>
       </w:r>
     </w:p>
@@ -2857,18 +2916,76 @@
           <w:sz w:val="18"/>
           <w:szCs w:val="18"/>
         </w:rPr>
-        <w:lastRenderedPageBreak/>
-        <w:t>Read Only Field value only can be at the time of declaration or inside constructor of class</w:t>
-      </w:r>
-    </w:p>
-    <w:p>
-      <w:pPr>
-        <w:pStyle w:val="ListParagraph"/>
-        <w:rPr>
-          <w:sz w:val="18"/>
-          <w:szCs w:val="18"/>
-        </w:rPr>
-      </w:pPr>
+        <w:t xml:space="preserve">Read Only </w:t>
+      </w:r>
+      <w:r>
+        <w:rPr>
+          <w:sz w:val="18"/>
+          <w:szCs w:val="18"/>
+        </w:rPr>
+        <w:t xml:space="preserve">variable </w:t>
+      </w:r>
+      <w:r>
+        <w:rPr>
+          <w:sz w:val="18"/>
+          <w:szCs w:val="18"/>
+        </w:rPr>
+        <w:t xml:space="preserve">value only can be </w:t>
+      </w:r>
+      <w:r>
+        <w:rPr>
+          <w:sz w:val="18"/>
+          <w:szCs w:val="18"/>
+        </w:rPr>
+        <w:t xml:space="preserve">set </w:t>
+      </w:r>
+      <w:r>
+        <w:rPr>
+          <w:sz w:val="18"/>
+          <w:szCs w:val="18"/>
+        </w:rPr>
+        <w:t xml:space="preserve">as below </w:t>
+      </w:r>
+    </w:p>
+    <w:p>
+      <w:pPr>
+        <w:pStyle w:val="ListParagraph"/>
+        <w:numPr>
+          <w:ilvl w:val="1"/>
+          <w:numId w:val="21"/>
+        </w:numPr>
+        <w:rPr>
+          <w:sz w:val="18"/>
+          <w:szCs w:val="18"/>
+        </w:rPr>
+      </w:pPr>
+      <w:r>
+        <w:rPr>
+          <w:sz w:val="18"/>
+          <w:szCs w:val="18"/>
+        </w:rPr>
+        <w:t xml:space="preserve">at the time of declaration </w:t>
+      </w:r>
+    </w:p>
+    <w:p>
+      <w:pPr>
+        <w:pStyle w:val="ListParagraph"/>
+        <w:numPr>
+          <w:ilvl w:val="1"/>
+          <w:numId w:val="21"/>
+        </w:numPr>
+        <w:rPr>
+          <w:sz w:val="18"/>
+          <w:szCs w:val="18"/>
+        </w:rPr>
+      </w:pPr>
+      <w:r>
+        <w:rPr>
+          <w:sz w:val="18"/>
+          <w:szCs w:val="18"/>
+        </w:rPr>
+        <w:t>or inside constructor of class</w:t>
+      </w:r>
     </w:p>
     <w:p>
       <w:pPr>
@@ -2896,14 +3013,48 @@
           <w:sz w:val="18"/>
           <w:szCs w:val="18"/>
         </w:rPr>
-        <w:t>read-only variables cannot be altered like constant variables</w:t>
-      </w:r>
-      <w:r>
-        <w:rPr>
-          <w:sz w:val="18"/>
-          <w:szCs w:val="18"/>
-        </w:rPr>
-        <w:t xml:space="preserve"> later in the program</w:t>
+        <w:t xml:space="preserve">read-only variables </w:t>
+      </w:r>
+      <w:r>
+        <w:rPr>
+          <w:b/>
+          <w:bCs/>
+          <w:sz w:val="18"/>
+          <w:szCs w:val="18"/>
+        </w:rPr>
+        <w:t>cannot be altered</w:t>
+      </w:r>
+      <w:r>
+        <w:rPr>
+          <w:b/>
+          <w:bCs/>
+          <w:sz w:val="18"/>
+          <w:szCs w:val="18"/>
+        </w:rPr>
+        <w:t>/Modified/</w:t>
+      </w:r>
+      <w:r>
+        <w:rPr>
+          <w:b/>
+          <w:bCs/>
+          <w:sz w:val="18"/>
+          <w:szCs w:val="18"/>
+        </w:rPr>
+        <w:t>changed</w:t>
+      </w:r>
+      <w:r>
+        <w:rPr>
+          <w:sz w:val="18"/>
+          <w:szCs w:val="18"/>
+        </w:rPr>
+        <w:t xml:space="preserve"> </w:t>
+      </w:r>
+      <w:r>
+        <w:rPr>
+          <w:sz w:val="18"/>
+          <w:szCs w:val="18"/>
+        </w:rPr>
+        <w:t>later in the program</w:t>
       </w:r>
     </w:p>
     <w:p>
@@ -2964,14 +3115,44 @@
           <w:sz w:val="18"/>
           <w:szCs w:val="18"/>
         </w:rPr>
-        <w:t xml:space="preserve">it can be initialized under </w:t>
-      </w:r>
-      <w:r>
-        <w:rPr>
-          <w:sz w:val="18"/>
-          <w:szCs w:val="18"/>
-        </w:rPr>
-        <w:t>constructor.</w:t>
+        <w:t xml:space="preserve">Read </w:t>
+      </w:r>
+      <w:proofErr w:type="gramStart"/>
+      <w:r>
+        <w:rPr>
+          <w:sz w:val="18"/>
+          <w:szCs w:val="18"/>
+        </w:rPr>
+        <w:t xml:space="preserve">Only </w:t>
+      </w:r>
+      <w:r>
+        <w:rPr>
+          <w:sz w:val="18"/>
+          <w:szCs w:val="18"/>
+        </w:rPr>
+        <w:t xml:space="preserve"> variable</w:t>
+      </w:r>
+      <w:proofErr w:type="gramEnd"/>
+      <w:r>
+        <w:rPr>
+          <w:sz w:val="18"/>
+          <w:szCs w:val="18"/>
+        </w:rPr>
+        <w:t xml:space="preserve"> does need the instance/object of the class fo</w:t>
+      </w:r>
+      <w:r>
+        <w:rPr>
+          <w:sz w:val="18"/>
+          <w:szCs w:val="18"/>
+        </w:rPr>
+        <w:t>r a</w:t>
+      </w:r>
+      <w:r>
+        <w:rPr>
+          <w:sz w:val="18"/>
+          <w:szCs w:val="18"/>
+        </w:rPr>
+        <w:t>ccessing it</w:t>
       </w:r>
     </w:p>
     <w:p>
@@ -3053,8 +3234,21 @@
           <w:szCs w:val="18"/>
         </w:rPr>
       </w:pPr>
-      <w:r>
-        <w:rPr>
+    </w:p>
+    <w:p>
+      <w:pPr>
+        <w:pStyle w:val="ListParagraph"/>
+        <w:rPr>
+          <w:b/>
+          <w:bCs/>
+          <w:sz w:val="18"/>
+          <w:szCs w:val="18"/>
+        </w:rPr>
+      </w:pPr>
+      <w:r>
+        <w:rPr>
+          <w:b/>
+          <w:bCs/>
           <w:sz w:val="18"/>
           <w:szCs w:val="18"/>
         </w:rPr>
@@ -3147,12 +3341,16 @@
       <w:pPr>
         <w:pStyle w:val="ListParagraph"/>
         <w:rPr>
-          <w:sz w:val="18"/>
-          <w:szCs w:val="18"/>
-        </w:rPr>
-      </w:pPr>
-      <w:r>
-        <w:rPr>
+          <w:b/>
+          <w:bCs/>
+          <w:sz w:val="18"/>
+          <w:szCs w:val="18"/>
+        </w:rPr>
+      </w:pPr>
+      <w:r>
+        <w:rPr>
+          <w:b/>
+          <w:bCs/>
           <w:sz w:val="18"/>
           <w:szCs w:val="18"/>
         </w:rPr>
@@ -3160,6 +3358,8 @@
       </w:r>
       <w:r>
         <w:rPr>
+          <w:b/>
+          <w:bCs/>
           <w:sz w:val="18"/>
           <w:szCs w:val="18"/>
         </w:rPr>
@@ -3167,11 +3367,24 @@
       </w:r>
       <w:r>
         <w:rPr>
+          <w:b/>
+          <w:bCs/>
           <w:sz w:val="18"/>
           <w:szCs w:val="18"/>
         </w:rPr>
         <w:t xml:space="preserve"> </w:t>
       </w:r>
+    </w:p>
+    <w:p>
+      <w:pPr>
+        <w:pStyle w:val="ListParagraph"/>
+        <w:rPr>
+          <w:b/>
+          <w:bCs/>
+          <w:sz w:val="18"/>
+          <w:szCs w:val="18"/>
+        </w:rPr>
+      </w:pPr>
     </w:p>
     <w:p>
       <w:pPr>
@@ -3248,6 +3461,451 @@
     </w:p>
     <w:p>
       <w:pPr>
+        <w:pStyle w:val="Heading2"/>
+        <w:rPr>
+          <w:szCs w:val="18"/>
+        </w:rPr>
+      </w:pPr>
+      <w:r>
+        <w:rPr>
+          <w:szCs w:val="18"/>
+        </w:rPr>
+        <w:t xml:space="preserve">Constant Variable Vs Read-Only Variable </w:t>
+      </w:r>
+    </w:p>
+    <w:tbl>
+      <w:tblPr>
+        <w:tblStyle w:val="TableGrid"/>
+        <w:tblW w:w="11052" w:type="dxa"/>
+        <w:tblLook w:val="04A0" w:firstRow="1" w:lastRow="0" w:firstColumn="1" w:lastColumn="0" w:noHBand="0" w:noVBand="1"/>
+      </w:tblPr>
+      <w:tblGrid>
+        <w:gridCol w:w="4815"/>
+        <w:gridCol w:w="6237"/>
+      </w:tblGrid>
+      <w:tr>
+        <w:trPr>
+          <w:trHeight w:val="247"/>
+        </w:trPr>
+        <w:tc>
+          <w:tcPr>
+            <w:tcW w:w="4815" w:type="dxa"/>
+            <w:shd w:val="clear" w:color="auto" w:fill="D9D9D9" w:themeFill="background1" w:themeFillShade="D9"/>
+          </w:tcPr>
+          <w:p>
+            <w:pPr>
+              <w:rPr>
+                <w:b/>
+                <w:bCs/>
+                <w:sz w:val="18"/>
+                <w:szCs w:val="18"/>
+              </w:rPr>
+            </w:pPr>
+            <w:r>
+              <w:rPr>
+                <w:b/>
+                <w:bCs/>
+                <w:sz w:val="18"/>
+                <w:szCs w:val="18"/>
+              </w:rPr>
+              <w:t>Constant Variable</w:t>
+            </w:r>
+          </w:p>
+        </w:tc>
+        <w:tc>
+          <w:tcPr>
+            <w:tcW w:w="6237" w:type="dxa"/>
+            <w:shd w:val="clear" w:color="auto" w:fill="D9D9D9" w:themeFill="background1" w:themeFillShade="D9"/>
+          </w:tcPr>
+          <w:p>
+            <w:pPr>
+              <w:rPr>
+                <w:b/>
+                <w:bCs/>
+                <w:sz w:val="18"/>
+                <w:szCs w:val="18"/>
+              </w:rPr>
+            </w:pPr>
+            <w:r>
+              <w:rPr>
+                <w:b/>
+                <w:bCs/>
+                <w:sz w:val="18"/>
+                <w:szCs w:val="18"/>
+              </w:rPr>
+              <w:t>Read-Only Variable</w:t>
+            </w:r>
+          </w:p>
+        </w:tc>
+      </w:tr>
+      <w:tr>
+        <w:trPr>
+          <w:trHeight w:val="247"/>
+        </w:trPr>
+        <w:tc>
+          <w:tcPr>
+            <w:tcW w:w="4815" w:type="dxa"/>
+          </w:tcPr>
+          <w:p>
+            <w:pPr>
+              <w:rPr>
+                <w:sz w:val="18"/>
+                <w:szCs w:val="18"/>
+              </w:rPr>
+            </w:pPr>
+            <w:r>
+              <w:rPr>
+                <w:sz w:val="18"/>
+                <w:szCs w:val="18"/>
+              </w:rPr>
+              <w:t xml:space="preserve">Value must be set in variable at time of </w:t>
+            </w:r>
+            <w:r>
+              <w:rPr>
+                <w:sz w:val="18"/>
+                <w:szCs w:val="18"/>
+              </w:rPr>
+              <w:t xml:space="preserve">variable </w:t>
+            </w:r>
+            <w:r>
+              <w:rPr>
+                <w:sz w:val="18"/>
+                <w:szCs w:val="18"/>
+              </w:rPr>
+              <w:t xml:space="preserve">declaration </w:t>
+            </w:r>
+          </w:p>
+        </w:tc>
+        <w:tc>
+          <w:tcPr>
+            <w:tcW w:w="6237" w:type="dxa"/>
+          </w:tcPr>
+          <w:p>
+            <w:pPr>
+              <w:rPr>
+                <w:sz w:val="18"/>
+                <w:szCs w:val="18"/>
+              </w:rPr>
+            </w:pPr>
+            <w:r>
+              <w:rPr>
+                <w:sz w:val="18"/>
+                <w:szCs w:val="18"/>
+              </w:rPr>
+              <w:t>Value set in variable</w:t>
+            </w:r>
+            <w:r>
+              <w:rPr>
+                <w:sz w:val="18"/>
+                <w:szCs w:val="18"/>
+              </w:rPr>
+              <w:t xml:space="preserve"> is </w:t>
+            </w:r>
+            <w:r>
+              <w:rPr>
+                <w:b/>
+                <w:bCs/>
+                <w:sz w:val="18"/>
+                <w:szCs w:val="18"/>
+              </w:rPr>
+              <w:t>optional</w:t>
+            </w:r>
+            <w:r>
+              <w:rPr>
+                <w:sz w:val="18"/>
+                <w:szCs w:val="18"/>
+              </w:rPr>
+              <w:t xml:space="preserve"> at time of declaration</w:t>
+            </w:r>
+          </w:p>
+          <w:p>
+            <w:pPr>
+              <w:rPr>
+                <w:sz w:val="18"/>
+                <w:szCs w:val="18"/>
+              </w:rPr>
+            </w:pPr>
+          </w:p>
+          <w:p>
+            <w:pPr>
+              <w:rPr>
+                <w:sz w:val="18"/>
+                <w:szCs w:val="18"/>
+              </w:rPr>
+            </w:pPr>
+            <w:r>
+              <w:rPr>
+                <w:sz w:val="18"/>
+                <w:szCs w:val="18"/>
+              </w:rPr>
+              <w:t xml:space="preserve">It is not necessary to set variable value at time of variable </w:t>
+            </w:r>
+            <w:r>
+              <w:rPr>
+                <w:sz w:val="18"/>
+                <w:szCs w:val="18"/>
+              </w:rPr>
+              <w:t>declaration</w:t>
+            </w:r>
+          </w:p>
+        </w:tc>
+      </w:tr>
+      <w:tr>
+        <w:trPr>
+          <w:trHeight w:val="247"/>
+        </w:trPr>
+        <w:tc>
+          <w:tcPr>
+            <w:tcW w:w="4815" w:type="dxa"/>
+          </w:tcPr>
+          <w:p>
+            <w:pPr>
+              <w:rPr>
+                <w:sz w:val="18"/>
+                <w:szCs w:val="18"/>
+              </w:rPr>
+            </w:pPr>
+            <w:r>
+              <w:rPr>
+                <w:sz w:val="18"/>
+                <w:szCs w:val="18"/>
+              </w:rPr>
+              <w:t xml:space="preserve">To access constant </w:t>
+            </w:r>
+            <w:r>
+              <w:rPr>
+                <w:sz w:val="18"/>
+                <w:szCs w:val="18"/>
+              </w:rPr>
+              <w:t>Variable,</w:t>
+            </w:r>
+            <w:r>
+              <w:rPr>
+                <w:sz w:val="18"/>
+                <w:szCs w:val="18"/>
+              </w:rPr>
+              <w:t xml:space="preserve"> we do not need to create object of </w:t>
+            </w:r>
+            <w:r>
+              <w:rPr>
+                <w:sz w:val="18"/>
+                <w:szCs w:val="18"/>
+              </w:rPr>
+              <w:t>class,</w:t>
+            </w:r>
+            <w:r>
+              <w:rPr>
+                <w:sz w:val="18"/>
+                <w:szCs w:val="18"/>
+              </w:rPr>
+              <w:t xml:space="preserve"> it can be assessed using class name </w:t>
+            </w:r>
+          </w:p>
+        </w:tc>
+        <w:tc>
+          <w:tcPr>
+            <w:tcW w:w="6237" w:type="dxa"/>
+          </w:tcPr>
+          <w:p>
+            <w:pPr>
+              <w:rPr>
+                <w:sz w:val="18"/>
+                <w:szCs w:val="18"/>
+              </w:rPr>
+            </w:pPr>
+            <w:r>
+              <w:rPr>
+                <w:sz w:val="18"/>
+                <w:szCs w:val="18"/>
+              </w:rPr>
+              <w:t xml:space="preserve">To access </w:t>
+            </w:r>
+            <w:r>
+              <w:rPr>
+                <w:sz w:val="18"/>
+                <w:szCs w:val="18"/>
+              </w:rPr>
+              <w:t>read only</w:t>
+            </w:r>
+            <w:r>
+              <w:rPr>
+                <w:sz w:val="18"/>
+                <w:szCs w:val="18"/>
+              </w:rPr>
+              <w:t xml:space="preserve"> Variable we </w:t>
+            </w:r>
+            <w:r>
+              <w:rPr>
+                <w:sz w:val="18"/>
+                <w:szCs w:val="18"/>
+              </w:rPr>
+              <w:t>must</w:t>
+            </w:r>
+            <w:r>
+              <w:rPr>
+                <w:sz w:val="18"/>
+                <w:szCs w:val="18"/>
+              </w:rPr>
+              <w:t xml:space="preserve"> need to create object of </w:t>
+            </w:r>
+            <w:r>
+              <w:rPr>
+                <w:sz w:val="18"/>
+                <w:szCs w:val="18"/>
+              </w:rPr>
+              <w:t>class,</w:t>
+            </w:r>
+            <w:r>
+              <w:rPr>
+                <w:sz w:val="18"/>
+                <w:szCs w:val="18"/>
+              </w:rPr>
+              <w:t xml:space="preserve"> it </w:t>
+            </w:r>
+            <w:r>
+              <w:rPr>
+                <w:sz w:val="18"/>
+                <w:szCs w:val="18"/>
+              </w:rPr>
+              <w:t>cannot</w:t>
+            </w:r>
+            <w:r>
+              <w:rPr>
+                <w:sz w:val="18"/>
+                <w:szCs w:val="18"/>
+              </w:rPr>
+              <w:t xml:space="preserve"> be assessed using class name </w:t>
+            </w:r>
+          </w:p>
+        </w:tc>
+      </w:tr>
+      <w:tr>
+        <w:trPr>
+          <w:trHeight w:val="254"/>
+        </w:trPr>
+        <w:tc>
+          <w:tcPr>
+            <w:tcW w:w="4815" w:type="dxa"/>
+          </w:tcPr>
+          <w:p>
+            <w:pPr>
+              <w:rPr>
+                <w:sz w:val="18"/>
+                <w:szCs w:val="18"/>
+              </w:rPr>
+            </w:pPr>
+          </w:p>
+        </w:tc>
+        <w:tc>
+          <w:tcPr>
+            <w:tcW w:w="6237" w:type="dxa"/>
+          </w:tcPr>
+          <w:p>
+            <w:pPr>
+              <w:rPr>
+                <w:sz w:val="18"/>
+                <w:szCs w:val="18"/>
+              </w:rPr>
+            </w:pPr>
+          </w:p>
+        </w:tc>
+      </w:tr>
+      <w:tr>
+        <w:trPr>
+          <w:trHeight w:val="247"/>
+        </w:trPr>
+        <w:tc>
+          <w:tcPr>
+            <w:tcW w:w="4815" w:type="dxa"/>
+          </w:tcPr>
+          <w:p>
+            <w:pPr>
+              <w:rPr>
+                <w:sz w:val="18"/>
+                <w:szCs w:val="18"/>
+              </w:rPr>
+            </w:pPr>
+          </w:p>
+        </w:tc>
+        <w:tc>
+          <w:tcPr>
+            <w:tcW w:w="6237" w:type="dxa"/>
+          </w:tcPr>
+          <w:p>
+            <w:pPr>
+              <w:rPr>
+                <w:sz w:val="18"/>
+                <w:szCs w:val="18"/>
+              </w:rPr>
+            </w:pPr>
+          </w:p>
+        </w:tc>
+      </w:tr>
+      <w:tr>
+        <w:trPr>
+          <w:trHeight w:val="247"/>
+        </w:trPr>
+        <w:tc>
+          <w:tcPr>
+            <w:tcW w:w="4815" w:type="dxa"/>
+          </w:tcPr>
+          <w:p>
+            <w:pPr>
+              <w:rPr>
+                <w:sz w:val="18"/>
+                <w:szCs w:val="18"/>
+              </w:rPr>
+            </w:pPr>
+          </w:p>
+        </w:tc>
+        <w:tc>
+          <w:tcPr>
+            <w:tcW w:w="6237" w:type="dxa"/>
+          </w:tcPr>
+          <w:p>
+            <w:pPr>
+              <w:rPr>
+                <w:sz w:val="18"/>
+                <w:szCs w:val="18"/>
+              </w:rPr>
+            </w:pPr>
+          </w:p>
+        </w:tc>
+      </w:tr>
+      <w:tr>
+        <w:trPr>
+          <w:trHeight w:val="247"/>
+        </w:trPr>
+        <w:tc>
+          <w:tcPr>
+            <w:tcW w:w="4815" w:type="dxa"/>
+          </w:tcPr>
+          <w:p>
+            <w:pPr>
+              <w:rPr>
+                <w:sz w:val="18"/>
+                <w:szCs w:val="18"/>
+              </w:rPr>
+            </w:pPr>
+          </w:p>
+        </w:tc>
+        <w:tc>
+          <w:tcPr>
+            <w:tcW w:w="6237" w:type="dxa"/>
+          </w:tcPr>
+          <w:p>
+            <w:pPr>
+              <w:rPr>
+                <w:sz w:val="18"/>
+                <w:szCs w:val="18"/>
+              </w:rPr>
+            </w:pPr>
+          </w:p>
+        </w:tc>
+      </w:tr>
+    </w:tbl>
+    <w:p>
+      <w:pPr>
         <w:rPr>
           <w:sz w:val="18"/>
           <w:szCs w:val="18"/>
@@ -3265,14 +3923,21 @@
         <w:rPr>
           <w:szCs w:val="18"/>
         </w:rPr>
+        <w:lastRenderedPageBreak/>
         <w:t xml:space="preserve">Casting and Boxing </w:t>
       </w:r>
     </w:p>
     <w:p>
       <w:pPr>
         <w:pStyle w:val="Heading2"/>
-      </w:pPr>
-      <w:r>
+        <w:rPr>
+          <w:szCs w:val="18"/>
+        </w:rPr>
+      </w:pPr>
+      <w:r>
+        <w:rPr>
+          <w:szCs w:val="18"/>
+        </w:rPr>
         <w:t xml:space="preserve">What is Type Casting </w:t>
       </w:r>
     </w:p>
@@ -3307,14 +3972,7 @@
           <w:sz w:val="18"/>
           <w:szCs w:val="18"/>
         </w:rPr>
-        <w:t xml:space="preserve"> us to </w:t>
-      </w:r>
-      <w:r>
-        <w:rPr>
-          <w:sz w:val="18"/>
-          <w:szCs w:val="18"/>
-        </w:rPr>
-        <w:t xml:space="preserve">assign </w:t>
+        <w:t xml:space="preserve"> us to assign </w:t>
       </w:r>
       <w:r>
         <w:rPr>
@@ -3421,10 +4079,10 @@
       </w:pPr>
       <w:r>
         <w:rPr>
-          <w:sz w:val="18"/>
-          <w:szCs w:val="18"/>
-        </w:rPr>
-        <w:lastRenderedPageBreak/>
+          <w:noProof/>
+          <w:sz w:val="18"/>
+          <w:szCs w:val="18"/>
+        </w:rPr>
         <w:drawing>
           <wp:inline distT="0" distB="0" distL="0" distR="0" wp14:anchorId="0B690176" wp14:editId="5669B779">
             <wp:extent cx="2956816" cy="1082134"/>
@@ -3465,8 +4123,14 @@
     <w:p>
       <w:pPr>
         <w:pStyle w:val="Heading2"/>
-      </w:pPr>
-      <w:r>
+        <w:rPr>
+          <w:szCs w:val="18"/>
+        </w:rPr>
+      </w:pPr>
+      <w:r>
+        <w:rPr>
+          <w:szCs w:val="18"/>
+        </w:rPr>
         <w:t xml:space="preserve">Kinds of Type Casting </w:t>
       </w:r>
     </w:p>
@@ -3562,8 +4226,14 @@
     <w:p>
       <w:pPr>
         <w:pStyle w:val="Heading2"/>
-      </w:pPr>
-      <w:r>
+        <w:rPr>
+          <w:szCs w:val="18"/>
+        </w:rPr>
+      </w:pPr>
+      <w:r>
+        <w:rPr>
+          <w:szCs w:val="18"/>
+        </w:rPr>
         <w:t xml:space="preserve">What is Implicit type casting </w:t>
       </w:r>
     </w:p>
@@ -3860,6 +4530,7 @@
       </w:pPr>
       <w:r>
         <w:rPr>
+          <w:noProof/>
           <w:sz w:val="18"/>
           <w:szCs w:val="18"/>
         </w:rPr>
@@ -3912,15 +4583,15 @@
     <w:p>
       <w:pPr>
         <w:pStyle w:val="Heading2"/>
-      </w:pPr>
-      <w:r>
-        <w:t xml:space="preserve">What is </w:t>
-      </w:r>
-      <w:r>
-        <w:t>Explicit</w:t>
-      </w:r>
-      <w:r>
-        <w:t xml:space="preserve"> type casting </w:t>
+        <w:rPr>
+          <w:szCs w:val="18"/>
+        </w:rPr>
+      </w:pPr>
+      <w:r>
+        <w:rPr>
+          <w:szCs w:val="18"/>
+        </w:rPr>
+        <w:t xml:space="preserve">What is Explicit type casting </w:t>
       </w:r>
     </w:p>
     <w:p>
@@ -4143,6 +4814,7 @@
           <w:sz w:val="18"/>
           <w:szCs w:val="18"/>
         </w:rPr>
+        <w:lastRenderedPageBreak/>
         <w:t>B</w:t>
       </w:r>
       <w:r>
@@ -4440,7 +5112,6 @@
           <w:sz w:val="18"/>
           <w:szCs w:val="18"/>
         </w:rPr>
-        <w:lastRenderedPageBreak/>
         <w:drawing>
           <wp:inline distT="0" distB="0" distL="0" distR="0" wp14:anchorId="252E1E89" wp14:editId="403ECD4A">
             <wp:extent cx="3543210" cy="1572155"/>
@@ -4494,8 +5165,14 @@
     <w:p>
       <w:pPr>
         <w:pStyle w:val="Heading2"/>
-      </w:pPr>
-      <w:r>
+        <w:rPr>
+          <w:szCs w:val="18"/>
+        </w:rPr>
+      </w:pPr>
+      <w:r>
+        <w:rPr>
+          <w:szCs w:val="18"/>
+        </w:rPr>
         <w:t>non-compatible type casting</w:t>
       </w:r>
     </w:p>
@@ -4612,6 +5289,7 @@
       </w:pPr>
       <w:r>
         <w:rPr>
+          <w:noProof/>
           <w:sz w:val="18"/>
           <w:szCs w:val="18"/>
         </w:rPr>
@@ -4655,8 +5333,14 @@
     <w:p>
       <w:pPr>
         <w:pStyle w:val="Heading2"/>
-      </w:pPr>
-      <w:r>
+        <w:rPr>
+          <w:szCs w:val="18"/>
+        </w:rPr>
+      </w:pPr>
+      <w:r>
+        <w:rPr>
+          <w:szCs w:val="18"/>
+        </w:rPr>
         <w:t xml:space="preserve">What is Boxing </w:t>
       </w:r>
     </w:p>
@@ -4763,8 +5447,14 @@
     <w:p>
       <w:pPr>
         <w:pStyle w:val="Heading2"/>
-      </w:pPr>
-      <w:r>
+        <w:rPr>
+          <w:szCs w:val="18"/>
+        </w:rPr>
+      </w:pPr>
+      <w:r>
+        <w:rPr>
+          <w:szCs w:val="18"/>
+        </w:rPr>
         <w:t xml:space="preserve">What is Unboxing </w:t>
       </w:r>
     </w:p>
@@ -5168,7 +5858,7 @@
         <w:rFonts w:ascii="Symbol" w:hAnsi="Symbol" w:hint="default"/>
       </w:rPr>
     </w:lvl>
-    <w:lvl w:ilvl="1" w:tplc="40090003" w:tentative="1">
+    <w:lvl w:ilvl="1" w:tplc="40090003">
       <w:start w:val="1"/>
       <w:numFmt w:val="bullet"/>
       <w:lvlText w:val="o"/>
@@ -8950,6 +9640,25 @@
     <w:basedOn w:val="DefaultParagraphFont"/>
     <w:rsid w:val="007E34E2"/>
   </w:style>
+  <w:style w:type="table" w:styleId="TableGrid">
+    <w:name w:val="Table Grid"/>
+    <w:basedOn w:val="TableNormal"/>
+    <w:uiPriority w:val="39"/>
+    <w:rsid w:val="00254C73"/>
+    <w:pPr>
+      <w:spacing w:after="0" w:line="240" w:lineRule="auto"/>
+    </w:pPr>
+    <w:tblPr>
+      <w:tblBorders>
+        <w:top w:val="single" w:sz="4" w:space="0" w:color="auto"/>
+        <w:left w:val="single" w:sz="4" w:space="0" w:color="auto"/>
+        <w:bottom w:val="single" w:sz="4" w:space="0" w:color="auto"/>
+        <w:right w:val="single" w:sz="4" w:space="0" w:color="auto"/>
+        <w:insideH w:val="single" w:sz="4" w:space="0" w:color="auto"/>
+        <w:insideV w:val="single" w:sz="4" w:space="0" w:color="auto"/>
+      </w:tblBorders>
+    </w:tblPr>
+  </w:style>
 </w:styles>
 </file>
 

</xml_diff>